<commit_message>
added headings to the report
</commit_message>
<xml_diff>
--- a/Group_Task_4_3_P.docx
+++ b/Group_Task_4_3_P.docx
@@ -89,15 +89,7 @@
                 <w:sz w:val="18"/>
                 <w:szCs w:val="18"/>
               </w:rPr>
-              <w:t xml:space="preserve">Student ID </w:t>
-            </w:r>
-            <w:r>
-              <w:rPr>
-                <w:color w:val="44546A" w:themeColor="text2"/>
-                <w:sz w:val="18"/>
-                <w:szCs w:val="18"/>
-              </w:rPr>
-              <w:t>221023977</w:t>
+              <w:t>Student ID 221023977</w:t>
             </w:r>
           </w:p>
         </w:tc>
@@ -219,13 +211,133 @@
     </w:tbl>
     <w:p>
       <w:pPr>
-        <w:spacing w:before="240"/>
-        <w:jc w:val="both"/>
-        <w:rPr>
-          <w:color w:val="44546A" w:themeColor="text2"/>
-        </w:rPr>
+        <w:pStyle w:val="Heading2"/>
+        <w:spacing w:before="360"/>
       </w:pPr>
+      <w:r>
+        <w:t>1</w:t>
+      </w:r>
+      <w:r>
+        <w:t xml:space="preserve">. </w:t>
+      </w:r>
+      <w:r>
+        <w:t>Introduction</w:t>
+      </w:r>
     </w:p>
+    <w:p>
+      <w:pPr>
+        <w:pStyle w:val="Heading2"/>
+        <w:spacing w:before="360"/>
+      </w:pPr>
+      <w:r>
+        <w:t>2. Dataset</w:t>
+      </w:r>
+    </w:p>
+    <w:p>
+      <w:pPr>
+        <w:pStyle w:val="Heading2"/>
+        <w:spacing w:before="360"/>
+      </w:pPr>
+      <w:r>
+        <w:t>3</w:t>
+      </w:r>
+      <w:r>
+        <w:t xml:space="preserve">. </w:t>
+      </w:r>
+      <w:r>
+        <w:t xml:space="preserve">Elbow Method and </w:t>
+      </w:r>
+      <w:r>
+        <w:t>S</w:t>
+      </w:r>
+      <w:r>
+        <w:t>ilhouette</w:t>
+      </w:r>
+      <w:r>
+        <w:t xml:space="preserve"> Analysis</w:t>
+      </w:r>
+    </w:p>
+    <w:p>
+      <w:pPr>
+        <w:pStyle w:val="Heading2"/>
+        <w:spacing w:before="360"/>
+      </w:pPr>
+      <w:r>
+        <w:t>4</w:t>
+      </w:r>
+      <w:r>
+        <w:t xml:space="preserve">. </w:t>
+      </w:r>
+      <w:r>
+        <w:t>Classifiers</w:t>
+      </w:r>
+      <w:r>
+        <w:br/>
+        <w:t>4.1</w:t>
+      </w:r>
+      <w:r>
+        <w:t xml:space="preserve">. </w:t>
+      </w:r>
+      <w:r>
+        <w:t>k-NN</w:t>
+      </w:r>
+      <w:r>
+        <w:br/>
+        <w:t>4.2</w:t>
+      </w:r>
+      <w:r>
+        <w:t xml:space="preserve">. </w:t>
+      </w:r>
+      <w:r>
+        <w:t>SVM</w:t>
+      </w:r>
+      <w:r>
+        <w:br/>
+        <w:t>4.</w:t>
+      </w:r>
+      <w:r>
+        <w:t xml:space="preserve">3. </w:t>
+      </w:r>
+      <w:r>
+        <w:t>AdaBoost</w:t>
+      </w:r>
+    </w:p>
+    <w:p>
+      <w:pPr>
+        <w:pStyle w:val="Heading2"/>
+        <w:spacing w:before="360"/>
+      </w:pPr>
+      <w:r>
+        <w:t>5</w:t>
+      </w:r>
+      <w:r>
+        <w:t xml:space="preserve">. </w:t>
+      </w:r>
+      <w:r>
+        <w:t>Comparison</w:t>
+      </w:r>
+      <w:r>
+        <w:t xml:space="preserve"> and Conclusion</w:t>
+      </w:r>
+    </w:p>
+    <w:p>
+      <w:pPr>
+        <w:pStyle w:val="Heading2"/>
+        <w:spacing w:before="360"/>
+      </w:pPr>
+      <w:r>
+        <w:t>6</w:t>
+      </w:r>
+      <w:r>
+        <w:t xml:space="preserve">. </w:t>
+      </w:r>
+      <w:r>
+        <w:t>Contributions</w:t>
+      </w:r>
+    </w:p>
+    <w:p/>
+    <w:p/>
+    <w:p/>
     <w:sectPr>
       <w:pgSz w:w="11906" w:h="16838"/>
       <w:pgMar w:top="1440" w:right="1440" w:bottom="1440" w:left="1440" w:header="708" w:footer="708" w:gutter="0"/>

</xml_diff>